<commit_message>
fix: spacing on sk wali mhs aktif
</commit_message>
<xml_diff>
--- a/backend/src/templates/sk_pengajaran.docx
+++ b/backend/src/templates/sk_pengajaran.docx
@@ -3464,23 +3464,6 @@
         <w:t>}</w:t>
       </w:r>
     </w:p>
-    <w:p>
-      <w:pPr>
-        <w:rPr>
-          <w:rFonts w:ascii="Tahoma" w:hAnsi="Tahoma" w:cs="Tahoma"/>
-          <w:sz w:val="22"/>
-          <w:szCs w:val="22"/>
-        </w:rPr>
-      </w:pPr>
-      <w:r>
-        <w:rPr>
-          <w:rFonts w:ascii="Tahoma" w:hAnsi="Tahoma" w:cs="Tahoma"/>
-          <w:sz w:val="22"/>
-          <w:szCs w:val="22"/>
-        </w:rPr>
-        <w:t>{tabel}</w:t>
-      </w:r>
-    </w:p>
     <w:bookmarkEnd w:id="0"/>
     <w:p>
       <w:pPr>
@@ -3493,14 +3476,6 @@
           <w:szCs w:val="22"/>
         </w:rPr>
       </w:pPr>
-      <w:r>
-        <w:rPr>
-          <w:rFonts w:ascii="Tahoma" w:hAnsi="Tahoma" w:cs="Tahoma"/>
-          <w:sz w:val="22"/>
-          <w:szCs w:val="22"/>
-        </w:rPr>
-        <w:t>{#tabel.teknik_elektro}</w:t>
-      </w:r>
     </w:p>
     <w:p>
       <w:pPr>
@@ -3531,7 +3506,7 @@
           <w:sz w:val="22"/>
           <w:szCs w:val="22"/>
         </w:rPr>
-        <w:t xml:space="preserve"> </w:t>
+        <w:t>{#tabel.teknik_elektro}</w:t>
       </w:r>
     </w:p>
     <w:tbl>

</xml_diff>

<commit_message>
fix: dont show table if empty (pengajaran)
</commit_message>
<xml_diff>
--- a/backend/src/templates/sk_pengajaran.docx
+++ b/backend/src/templates/sk_pengajaran.docx
@@ -3484,6 +3484,14 @@
         </w:rPr>
         <w:t>{#tabel.teknik_elektro}</w:t>
       </w:r>
+      <w:r>
+        <w:rPr>
+          <w:rFonts w:ascii="Tahoma" w:hAnsi="Tahoma" w:cs="Tahoma"/>
+          <w:sz w:val="22"/>
+          <w:szCs w:val="22"/>
+        </w:rPr>
+        <w:t>{#tetap.length&gt;0 || tidak_tetap.length&gt;0 || luar.length&gt;0}</w:t>
+      </w:r>
     </w:p>
     <w:p>
       <w:pPr>
@@ -6756,7 +6764,16 @@
           <w:szCs w:val="22"/>
           <w:lang w:val="en-ID" w:eastAsia="en-ID"/>
         </w:rPr>
-        <w:t>}{</w:t>
+        <w:t>}</w:t>
+      </w:r>
+      <w:r>
+        <w:rPr>
+          <w:rFonts w:ascii="Tahoma" w:hAnsi="Tahoma" w:cs="Tahoma"/>
+          <w:sz w:val="22"/>
+          <w:szCs w:val="22"/>
+          <w:lang w:val="en-US"/>
+        </w:rPr>
+        <w:t>{</w:t>
       </w:r>
       <w:proofErr w:type="gramEnd"/>
       <w:r>
@@ -6764,9 +6781,78 @@
           <w:rFonts w:ascii="Tahoma" w:hAnsi="Tahoma" w:cs="Tahoma"/>
           <w:sz w:val="22"/>
           <w:szCs w:val="22"/>
+          <w:lang w:val="en-US"/>
+        </w:rPr>
+        <w:t>/</w:t>
+      </w:r>
+      <w:proofErr w:type="spellStart"/>
+      <w:r>
+        <w:rPr>
+          <w:rFonts w:ascii="Tahoma" w:hAnsi="Tahoma" w:cs="Tahoma"/>
+          <w:sz w:val="22"/>
+          <w:szCs w:val="22"/>
+          <w:lang w:val="en-US"/>
+        </w:rPr>
+        <w:t>tetap.length</w:t>
+      </w:r>
+      <w:proofErr w:type="spellEnd"/>
+      <w:r>
+        <w:rPr>
+          <w:rFonts w:ascii="Tahoma" w:hAnsi="Tahoma" w:cs="Tahoma"/>
+          <w:sz w:val="22"/>
+          <w:szCs w:val="22"/>
+          <w:lang w:val="en-US"/>
+        </w:rPr>
+        <w:t xml:space="preserve">&gt;0 || </w:t>
+      </w:r>
+      <w:proofErr w:type="spellStart"/>
+      <w:r>
+        <w:rPr>
+          <w:rFonts w:ascii="Tahoma" w:hAnsi="Tahoma" w:cs="Tahoma"/>
+          <w:sz w:val="22"/>
+          <w:szCs w:val="22"/>
+          <w:lang w:val="en-US"/>
+        </w:rPr>
+        <w:t>tidak_tetap.length</w:t>
+      </w:r>
+      <w:proofErr w:type="spellEnd"/>
+      <w:r>
+        <w:rPr>
+          <w:rFonts w:ascii="Tahoma" w:hAnsi="Tahoma" w:cs="Tahoma"/>
+          <w:sz w:val="22"/>
+          <w:szCs w:val="22"/>
+          <w:lang w:val="en-US"/>
+        </w:rPr>
+        <w:t xml:space="preserve">&gt;0 || </w:t>
+      </w:r>
+      <w:proofErr w:type="spellStart"/>
+      <w:r>
+        <w:rPr>
+          <w:rFonts w:ascii="Tahoma" w:hAnsi="Tahoma" w:cs="Tahoma"/>
+          <w:sz w:val="22"/>
+          <w:szCs w:val="22"/>
+          <w:lang w:val="en-US"/>
+        </w:rPr>
+        <w:t>luar.length</w:t>
+      </w:r>
+      <w:proofErr w:type="spellEnd"/>
+      <w:r>
+        <w:rPr>
+          <w:rFonts w:ascii="Tahoma" w:hAnsi="Tahoma" w:cs="Tahoma"/>
+          <w:sz w:val="22"/>
+          <w:szCs w:val="22"/>
+          <w:lang w:val="en-US"/>
+        </w:rPr>
+        <w:t>&gt;0}</w:t>
+      </w:r>
+      <w:r>
+        <w:rPr>
+          <w:rFonts w:ascii="Tahoma" w:hAnsi="Tahoma" w:cs="Tahoma"/>
+          <w:sz w:val="22"/>
+          <w:szCs w:val="22"/>
           <w:lang w:val="en-ID" w:eastAsia="en-ID"/>
         </w:rPr>
-        <w:t>/</w:t>
+        <w:t>{/</w:t>
       </w:r>
       <w:proofErr w:type="spellStart"/>
       <w:r>
@@ -6795,6 +6881,14 @@
           <w:szCs w:val="22"/>
         </w:rPr>
         <w:t>{#tabel.teknik_informatika}</w:t>
+      </w:r>
+      <w:r>
+        <w:rPr>
+          <w:rFonts w:ascii="Tahoma" w:hAnsi="Tahoma" w:cs="Tahoma"/>
+          <w:sz w:val="22"/>
+          <w:szCs w:val="22"/>
+        </w:rPr>
+        <w:t>{#tetap.length&gt;0 || tidak_tetap.length&gt;0 || luar.length&gt;0}</w:t>
       </w:r>
     </w:p>
     <w:p>
@@ -10012,6 +10106,7 @@
           <w:rFonts w:ascii="Tahoma" w:hAnsi="Tahoma" w:cs="Tahoma"/>
           <w:sz w:val="22"/>
           <w:szCs w:val="22"/>
+          <w:lang w:val="en-US"/>
         </w:rPr>
         <w:t>{</w:t>
       </w:r>
@@ -10021,8 +10116,85 @@
           <w:rFonts w:ascii="Tahoma" w:hAnsi="Tahoma" w:cs="Tahoma"/>
           <w:sz w:val="22"/>
           <w:szCs w:val="22"/>
+          <w:lang w:val="en-US"/>
         </w:rPr>
-        <w:t>/tabel.teknik_informatika}{#tabel.teknik_tenaga_listrik}</w:t>
+        <w:t>/</w:t>
+      </w:r>
+      <w:proofErr w:type="spellStart"/>
+      <w:r>
+        <w:rPr>
+          <w:rFonts w:ascii="Tahoma" w:hAnsi="Tahoma" w:cs="Tahoma"/>
+          <w:sz w:val="22"/>
+          <w:szCs w:val="22"/>
+          <w:lang w:val="en-US"/>
+        </w:rPr>
+        <w:t>tetap.length</w:t>
+      </w:r>
+      <w:proofErr w:type="spellEnd"/>
+      <w:r>
+        <w:rPr>
+          <w:rFonts w:ascii="Tahoma" w:hAnsi="Tahoma" w:cs="Tahoma"/>
+          <w:sz w:val="22"/>
+          <w:szCs w:val="22"/>
+          <w:lang w:val="en-US"/>
+        </w:rPr>
+        <w:t xml:space="preserve">&gt;0 || </w:t>
+      </w:r>
+      <w:proofErr w:type="spellStart"/>
+      <w:r>
+        <w:rPr>
+          <w:rFonts w:ascii="Tahoma" w:hAnsi="Tahoma" w:cs="Tahoma"/>
+          <w:sz w:val="22"/>
+          <w:szCs w:val="22"/>
+          <w:lang w:val="en-US"/>
+        </w:rPr>
+        <w:t>tidak_tetap.length</w:t>
+      </w:r>
+      <w:proofErr w:type="spellEnd"/>
+      <w:r>
+        <w:rPr>
+          <w:rFonts w:ascii="Tahoma" w:hAnsi="Tahoma" w:cs="Tahoma"/>
+          <w:sz w:val="22"/>
+          <w:szCs w:val="22"/>
+          <w:lang w:val="en-US"/>
+        </w:rPr>
+        <w:t xml:space="preserve">&gt;0 || </w:t>
+      </w:r>
+      <w:proofErr w:type="spellStart"/>
+      <w:r>
+        <w:rPr>
+          <w:rFonts w:ascii="Tahoma" w:hAnsi="Tahoma" w:cs="Tahoma"/>
+          <w:sz w:val="22"/>
+          <w:szCs w:val="22"/>
+          <w:lang w:val="en-US"/>
+        </w:rPr>
+        <w:t>luar.length</w:t>
+      </w:r>
+      <w:proofErr w:type="spellEnd"/>
+      <w:r>
+        <w:rPr>
+          <w:rFonts w:ascii="Tahoma" w:hAnsi="Tahoma" w:cs="Tahoma"/>
+          <w:sz w:val="22"/>
+          <w:szCs w:val="22"/>
+          <w:lang w:val="en-US"/>
+        </w:rPr>
+        <w:t>&gt;0}</w:t>
+      </w:r>
+      <w:r>
+        <w:rPr>
+          <w:rFonts w:ascii="Tahoma" w:hAnsi="Tahoma" w:cs="Tahoma"/>
+          <w:sz w:val="22"/>
+          <w:szCs w:val="22"/>
+        </w:rPr>
+        <w:t>{/tabel.teknik_informatika}{#tabel.teknik_tenaga_listrik}</w:t>
+      </w:r>
+      <w:r>
+        <w:rPr>
+          <w:rFonts w:ascii="Tahoma" w:hAnsi="Tahoma" w:cs="Tahoma"/>
+          <w:sz w:val="22"/>
+          <w:szCs w:val="22"/>
+        </w:rPr>
+        <w:t>{#tetap.length&gt;0 || tidak_tetap.length&gt;0 || luar.length&gt;0}</w:t>
       </w:r>
     </w:p>
     <w:p>
@@ -13241,6 +13413,7 @@
           <w:rFonts w:ascii="Tahoma" w:hAnsi="Tahoma" w:cs="Tahoma"/>
           <w:sz w:val="22"/>
           <w:szCs w:val="22"/>
+          <w:lang w:val="en-US"/>
         </w:rPr>
         <w:t>{</w:t>
       </w:r>
@@ -13250,8 +13423,85 @@
           <w:rFonts w:ascii="Tahoma" w:hAnsi="Tahoma" w:cs="Tahoma"/>
           <w:sz w:val="22"/>
           <w:szCs w:val="22"/>
+          <w:lang w:val="en-US"/>
         </w:rPr>
-        <w:t>/tabel.teknik_tenaga_listrik}{#tabel.teknik_telekomunikasi}</w:t>
+        <w:t>/</w:t>
+      </w:r>
+      <w:proofErr w:type="spellStart"/>
+      <w:r>
+        <w:rPr>
+          <w:rFonts w:ascii="Tahoma" w:hAnsi="Tahoma" w:cs="Tahoma"/>
+          <w:sz w:val="22"/>
+          <w:szCs w:val="22"/>
+          <w:lang w:val="en-US"/>
+        </w:rPr>
+        <w:t>tetap.length</w:t>
+      </w:r>
+      <w:proofErr w:type="spellEnd"/>
+      <w:r>
+        <w:rPr>
+          <w:rFonts w:ascii="Tahoma" w:hAnsi="Tahoma" w:cs="Tahoma"/>
+          <w:sz w:val="22"/>
+          <w:szCs w:val="22"/>
+          <w:lang w:val="en-US"/>
+        </w:rPr>
+        <w:t xml:space="preserve">&gt;0 || </w:t>
+      </w:r>
+      <w:proofErr w:type="spellStart"/>
+      <w:r>
+        <w:rPr>
+          <w:rFonts w:ascii="Tahoma" w:hAnsi="Tahoma" w:cs="Tahoma"/>
+          <w:sz w:val="22"/>
+          <w:szCs w:val="22"/>
+          <w:lang w:val="en-US"/>
+        </w:rPr>
+        <w:t>tidak_tetap.length</w:t>
+      </w:r>
+      <w:proofErr w:type="spellEnd"/>
+      <w:r>
+        <w:rPr>
+          <w:rFonts w:ascii="Tahoma" w:hAnsi="Tahoma" w:cs="Tahoma"/>
+          <w:sz w:val="22"/>
+          <w:szCs w:val="22"/>
+          <w:lang w:val="en-US"/>
+        </w:rPr>
+        <w:t xml:space="preserve">&gt;0 || </w:t>
+      </w:r>
+      <w:proofErr w:type="spellStart"/>
+      <w:r>
+        <w:rPr>
+          <w:rFonts w:ascii="Tahoma" w:hAnsi="Tahoma" w:cs="Tahoma"/>
+          <w:sz w:val="22"/>
+          <w:szCs w:val="22"/>
+          <w:lang w:val="en-US"/>
+        </w:rPr>
+        <w:t>luar.length</w:t>
+      </w:r>
+      <w:proofErr w:type="spellEnd"/>
+      <w:r>
+        <w:rPr>
+          <w:rFonts w:ascii="Tahoma" w:hAnsi="Tahoma" w:cs="Tahoma"/>
+          <w:sz w:val="22"/>
+          <w:szCs w:val="22"/>
+          <w:lang w:val="en-US"/>
+        </w:rPr>
+        <w:t>&gt;0}</w:t>
+      </w:r>
+      <w:r>
+        <w:rPr>
+          <w:rFonts w:ascii="Tahoma" w:hAnsi="Tahoma" w:cs="Tahoma"/>
+          <w:sz w:val="22"/>
+          <w:szCs w:val="22"/>
+        </w:rPr>
+        <w:t>{/tabel.teknik_tenaga_listrik}{#tabel.teknik_telekomunikasi}</w:t>
+      </w:r>
+      <w:r>
+        <w:rPr>
+          <w:rFonts w:ascii="Tahoma" w:hAnsi="Tahoma" w:cs="Tahoma"/>
+          <w:sz w:val="22"/>
+          <w:szCs w:val="22"/>
+        </w:rPr>
+        <w:t>{#tetap.length&gt;0 || tidak_tetap.length&gt;0 || luar.length&gt;0}</w:t>
       </w:r>
     </w:p>
     <w:p>
@@ -16469,6 +16719,7 @@
           <w:rFonts w:ascii="Tahoma" w:hAnsi="Tahoma" w:cs="Tahoma"/>
           <w:sz w:val="22"/>
           <w:szCs w:val="22"/>
+          <w:lang w:val="en-US"/>
         </w:rPr>
         <w:t>{</w:t>
       </w:r>
@@ -16478,8 +16729,77 @@
           <w:rFonts w:ascii="Tahoma" w:hAnsi="Tahoma" w:cs="Tahoma"/>
           <w:sz w:val="22"/>
           <w:szCs w:val="22"/>
+          <w:lang w:val="en-US"/>
         </w:rPr>
-        <w:t>/tabel.teknik_telekomunikasi}</w:t>
+        <w:t>/</w:t>
+      </w:r>
+      <w:proofErr w:type="spellStart"/>
+      <w:r>
+        <w:rPr>
+          <w:rFonts w:ascii="Tahoma" w:hAnsi="Tahoma" w:cs="Tahoma"/>
+          <w:sz w:val="22"/>
+          <w:szCs w:val="22"/>
+          <w:lang w:val="en-US"/>
+        </w:rPr>
+        <w:t>tetap.length</w:t>
+      </w:r>
+      <w:proofErr w:type="spellEnd"/>
+      <w:r>
+        <w:rPr>
+          <w:rFonts w:ascii="Tahoma" w:hAnsi="Tahoma" w:cs="Tahoma"/>
+          <w:sz w:val="22"/>
+          <w:szCs w:val="22"/>
+          <w:lang w:val="en-US"/>
+        </w:rPr>
+        <w:t xml:space="preserve">&gt;0 || </w:t>
+      </w:r>
+      <w:proofErr w:type="spellStart"/>
+      <w:r>
+        <w:rPr>
+          <w:rFonts w:ascii="Tahoma" w:hAnsi="Tahoma" w:cs="Tahoma"/>
+          <w:sz w:val="22"/>
+          <w:szCs w:val="22"/>
+          <w:lang w:val="en-US"/>
+        </w:rPr>
+        <w:t>tidak_tetap.length</w:t>
+      </w:r>
+      <w:proofErr w:type="spellEnd"/>
+      <w:r>
+        <w:rPr>
+          <w:rFonts w:ascii="Tahoma" w:hAnsi="Tahoma" w:cs="Tahoma"/>
+          <w:sz w:val="22"/>
+          <w:szCs w:val="22"/>
+          <w:lang w:val="en-US"/>
+        </w:rPr>
+        <w:t xml:space="preserve">&gt;0 || </w:t>
+      </w:r>
+      <w:proofErr w:type="spellStart"/>
+      <w:r>
+        <w:rPr>
+          <w:rFonts w:ascii="Tahoma" w:hAnsi="Tahoma" w:cs="Tahoma"/>
+          <w:sz w:val="22"/>
+          <w:szCs w:val="22"/>
+          <w:lang w:val="en-US"/>
+        </w:rPr>
+        <w:t>luar.length</w:t>
+      </w:r>
+      <w:proofErr w:type="spellEnd"/>
+      <w:r>
+        <w:rPr>
+          <w:rFonts w:ascii="Tahoma" w:hAnsi="Tahoma" w:cs="Tahoma"/>
+          <w:sz w:val="22"/>
+          <w:szCs w:val="22"/>
+          <w:lang w:val="en-US"/>
+        </w:rPr>
+        <w:t>&gt;0}</w:t>
+      </w:r>
+      <w:r>
+        <w:rPr>
+          <w:rFonts w:ascii="Tahoma" w:hAnsi="Tahoma" w:cs="Tahoma"/>
+          <w:sz w:val="22"/>
+          <w:szCs w:val="22"/>
+        </w:rPr>
+        <w:t>{/tabel.teknik_telekomunikasi}</w:t>
       </w:r>
       <w:r>
         <w:rPr>
@@ -16490,6 +16810,14 @@
           <w:lang w:val="en-ID" w:eastAsia="en-ID"/>
         </w:rPr>
         <w:t>{#tabel.sistem_teknologi_informasi}</w:t>
+      </w:r>
+      <w:r>
+        <w:rPr>
+          <w:rFonts w:ascii="Tahoma" w:hAnsi="Tahoma" w:cs="Tahoma"/>
+          <w:sz w:val="22"/>
+          <w:szCs w:val="22"/>
+        </w:rPr>
+        <w:t>{#tetap.length&gt;0 || tidak_tetap.length&gt;0 || luar.length&gt;0}</w:t>
       </w:r>
     </w:p>
     <w:p>
@@ -19742,6 +20070,7 @@
         <w:lastRenderedPageBreak/>
         <w:t>{/</w:t>
       </w:r>
+      <w:proofErr w:type="spellStart"/>
       <w:proofErr w:type="gramStart"/>
       <w:r>
         <w:rPr>
@@ -19750,7 +20079,96 @@
           <w:szCs w:val="22"/>
           <w:lang w:val="en-ID" w:eastAsia="en-ID"/>
         </w:rPr>
-        <w:t>luar}</w:t>
+        <w:t>luar</w:t>
+      </w:r>
+      <w:proofErr w:type="spellEnd"/>
+      <w:r>
+        <w:rPr>
+          <w:rFonts w:ascii="Tahoma" w:hAnsi="Tahoma" w:cs="Tahoma"/>
+          <w:sz w:val="22"/>
+          <w:szCs w:val="22"/>
+          <w:lang w:val="en-ID" w:eastAsia="en-ID"/>
+        </w:rPr>
+        <w:t>}</w:t>
+      </w:r>
+      <w:r>
+        <w:rPr>
+          <w:rFonts w:ascii="Tahoma" w:hAnsi="Tahoma" w:cs="Tahoma"/>
+          <w:sz w:val="22"/>
+          <w:szCs w:val="22"/>
+          <w:lang w:val="en-US"/>
+        </w:rPr>
+        <w:t>{</w:t>
+      </w:r>
+      <w:proofErr w:type="gramEnd"/>
+      <w:r>
+        <w:rPr>
+          <w:rFonts w:ascii="Tahoma" w:hAnsi="Tahoma" w:cs="Tahoma"/>
+          <w:sz w:val="22"/>
+          <w:szCs w:val="22"/>
+          <w:lang w:val="en-US"/>
+        </w:rPr>
+        <w:t>/</w:t>
+      </w:r>
+      <w:proofErr w:type="spellStart"/>
+      <w:r>
+        <w:rPr>
+          <w:rFonts w:ascii="Tahoma" w:hAnsi="Tahoma" w:cs="Tahoma"/>
+          <w:sz w:val="22"/>
+          <w:szCs w:val="22"/>
+          <w:lang w:val="en-US"/>
+        </w:rPr>
+        <w:t>tetap.length</w:t>
+      </w:r>
+      <w:proofErr w:type="spellEnd"/>
+      <w:r>
+        <w:rPr>
+          <w:rFonts w:ascii="Tahoma" w:hAnsi="Tahoma" w:cs="Tahoma"/>
+          <w:sz w:val="22"/>
+          <w:szCs w:val="22"/>
+          <w:lang w:val="en-US"/>
+        </w:rPr>
+        <w:t xml:space="preserve">&gt;0 || </w:t>
+      </w:r>
+      <w:proofErr w:type="spellStart"/>
+      <w:r>
+        <w:rPr>
+          <w:rFonts w:ascii="Tahoma" w:hAnsi="Tahoma" w:cs="Tahoma"/>
+          <w:sz w:val="22"/>
+          <w:szCs w:val="22"/>
+          <w:lang w:val="en-US"/>
+        </w:rPr>
+        <w:t>tidak_tetap.length</w:t>
+      </w:r>
+      <w:proofErr w:type="spellEnd"/>
+      <w:r>
+        <w:rPr>
+          <w:rFonts w:ascii="Tahoma" w:hAnsi="Tahoma" w:cs="Tahoma"/>
+          <w:sz w:val="22"/>
+          <w:szCs w:val="22"/>
+          <w:lang w:val="en-US"/>
+        </w:rPr>
+        <w:t xml:space="preserve">&gt;0 || </w:t>
+      </w:r>
+      <w:proofErr w:type="spellStart"/>
+      <w:r>
+        <w:rPr>
+          <w:rFonts w:ascii="Tahoma" w:hAnsi="Tahoma" w:cs="Tahoma"/>
+          <w:sz w:val="22"/>
+          <w:szCs w:val="22"/>
+          <w:lang w:val="en-US"/>
+        </w:rPr>
+        <w:t>luar.length</w:t>
+      </w:r>
+      <w:proofErr w:type="spellEnd"/>
+      <w:r>
+        <w:rPr>
+          <w:rFonts w:ascii="Tahoma" w:hAnsi="Tahoma" w:cs="Tahoma"/>
+          <w:sz w:val="22"/>
+          <w:szCs w:val="22"/>
+          <w:lang w:val="en-US"/>
+        </w:rPr>
+        <w:t>&gt;0}</w:t>
       </w:r>
       <w:r>
         <w:rPr>
@@ -19760,9 +20178,9 @@
           <w:szCs w:val="22"/>
           <w:lang w:val="en-ID" w:eastAsia="en-ID"/>
         </w:rPr>
-        <w:t>{</w:t>
+        <w:t>{/</w:t>
       </w:r>
-      <w:proofErr w:type="gramEnd"/>
+      <w:proofErr w:type="spellStart"/>
       <w:r>
         <w:rPr>
           <w:rFonts w:ascii="Tahoma" w:hAnsi="Tahoma" w:cs="Tahoma"/>
@@ -19771,7 +20189,26 @@
           <w:szCs w:val="22"/>
           <w:lang w:val="en-ID" w:eastAsia="en-ID"/>
         </w:rPr>
-        <w:t>/tabel.sistem_teknologi_informasi}{#tabel.teknik_biomedis}</w:t>
+        <w:t>tabel.sistem_teknologi_informasi</w:t>
+      </w:r>
+      <w:proofErr w:type="spellEnd"/>
+      <w:r>
+        <w:rPr>
+          <w:rFonts w:ascii="Tahoma" w:hAnsi="Tahoma" w:cs="Tahoma"/>
+          <w:bCs/>
+          <w:sz w:val="22"/>
+          <w:szCs w:val="22"/>
+          <w:lang w:val="en-ID" w:eastAsia="en-ID"/>
+        </w:rPr>
+        <w:t>}{#tabel.teknik_biomedis}</w:t>
+      </w:r>
+      <w:r>
+        <w:rPr>
+          <w:rFonts w:ascii="Tahoma" w:hAnsi="Tahoma" w:cs="Tahoma"/>
+          <w:sz w:val="22"/>
+          <w:szCs w:val="22"/>
+        </w:rPr>
+        <w:t>{#tetap.length&gt;0 || tidak_tetap.length&gt;0 || luar.length&gt;0}</w:t>
       </w:r>
     </w:p>
     <w:p>
@@ -23003,14 +23440,82 @@
       <w:r>
         <w:rPr>
           <w:rFonts w:ascii="Tahoma" w:hAnsi="Tahoma" w:cs="Tahoma"/>
-          <w:bCs/>
           <w:sz w:val="22"/>
           <w:szCs w:val="22"/>
-          <w:lang w:val="en-ID" w:eastAsia="en-ID"/>
+          <w:lang w:val="en-US"/>
         </w:rPr>
         <w:t>{</w:t>
       </w:r>
       <w:proofErr w:type="gramEnd"/>
+      <w:r>
+        <w:rPr>
+          <w:rFonts w:ascii="Tahoma" w:hAnsi="Tahoma" w:cs="Tahoma"/>
+          <w:sz w:val="22"/>
+          <w:szCs w:val="22"/>
+          <w:lang w:val="en-US"/>
+        </w:rPr>
+        <w:t>/</w:t>
+      </w:r>
+      <w:proofErr w:type="spellStart"/>
+      <w:r>
+        <w:rPr>
+          <w:rFonts w:ascii="Tahoma" w:hAnsi="Tahoma" w:cs="Tahoma"/>
+          <w:sz w:val="22"/>
+          <w:szCs w:val="22"/>
+          <w:lang w:val="en-US"/>
+        </w:rPr>
+        <w:t>tetap.length</w:t>
+      </w:r>
+      <w:proofErr w:type="spellEnd"/>
+      <w:r>
+        <w:rPr>
+          <w:rFonts w:ascii="Tahoma" w:hAnsi="Tahoma" w:cs="Tahoma"/>
+          <w:sz w:val="22"/>
+          <w:szCs w:val="22"/>
+          <w:lang w:val="en-US"/>
+        </w:rPr>
+        <w:t xml:space="preserve">&gt;0 || </w:t>
+      </w:r>
+      <w:proofErr w:type="spellStart"/>
+      <w:r>
+        <w:rPr>
+          <w:rFonts w:ascii="Tahoma" w:hAnsi="Tahoma" w:cs="Tahoma"/>
+          <w:sz w:val="22"/>
+          <w:szCs w:val="22"/>
+          <w:lang w:val="en-US"/>
+        </w:rPr>
+        <w:t>tidak_tetap.length</w:t>
+      </w:r>
+      <w:proofErr w:type="spellEnd"/>
+      <w:r>
+        <w:rPr>
+          <w:rFonts w:ascii="Tahoma" w:hAnsi="Tahoma" w:cs="Tahoma"/>
+          <w:sz w:val="22"/>
+          <w:szCs w:val="22"/>
+          <w:lang w:val="en-US"/>
+        </w:rPr>
+        <w:t xml:space="preserve">&gt;0 || </w:t>
+      </w:r>
+      <w:proofErr w:type="spellStart"/>
+      <w:r>
+        <w:rPr>
+          <w:rFonts w:ascii="Tahoma" w:hAnsi="Tahoma" w:cs="Tahoma"/>
+          <w:sz w:val="22"/>
+          <w:szCs w:val="22"/>
+          <w:lang w:val="en-US"/>
+        </w:rPr>
+        <w:t>luar.length</w:t>
+      </w:r>
+      <w:proofErr w:type="spellEnd"/>
+      <w:r>
+        <w:rPr>
+          <w:rFonts w:ascii="Tahoma" w:hAnsi="Tahoma" w:cs="Tahoma"/>
+          <w:sz w:val="22"/>
+          <w:szCs w:val="22"/>
+          <w:lang w:val="en-US"/>
+        </w:rPr>
+        <w:t>&gt;0}</w:t>
+      </w:r>
       <w:r>
         <w:rPr>
           <w:rFonts w:ascii="Tahoma" w:hAnsi="Tahoma" w:cs="Tahoma"/>
@@ -23019,7 +23524,7 @@
           <w:szCs w:val="22"/>
           <w:lang w:val="en-ID" w:eastAsia="en-ID"/>
         </w:rPr>
-        <w:t>/</w:t>
+        <w:t>{/</w:t>
       </w:r>
       <w:proofErr w:type="spellStart"/>
       <w:r>
@@ -23042,6 +23547,14 @@
           <w:lang w:val="en-ID" w:eastAsia="en-ID"/>
         </w:rPr>
         <w:t>}{#tabel.magister_teknik_elektro}</w:t>
+      </w:r>
+      <w:r>
+        <w:rPr>
+          <w:rFonts w:ascii="Tahoma" w:hAnsi="Tahoma" w:cs="Tahoma"/>
+          <w:sz w:val="22"/>
+          <w:szCs w:val="22"/>
+        </w:rPr>
+        <w:t>{#tetap.length&gt;0 || tidak_tetap.length&gt;0 || luar.length&gt;0}</w:t>
       </w:r>
     </w:p>
     <w:p>
@@ -26248,6 +26761,7 @@
         </w:rPr>
         <w:t>{/</w:t>
       </w:r>
+      <w:proofErr w:type="spellStart"/>
       <w:proofErr w:type="gramStart"/>
       <w:r>
         <w:rPr>
@@ -26256,7 +26770,96 @@
           <w:szCs w:val="22"/>
           <w:lang w:val="en-ID" w:eastAsia="en-ID"/>
         </w:rPr>
-        <w:t>luar}</w:t>
+        <w:t>luar</w:t>
+      </w:r>
+      <w:proofErr w:type="spellEnd"/>
+      <w:r>
+        <w:rPr>
+          <w:rFonts w:ascii="Tahoma" w:hAnsi="Tahoma" w:cs="Tahoma"/>
+          <w:sz w:val="22"/>
+          <w:szCs w:val="22"/>
+          <w:lang w:val="en-ID" w:eastAsia="en-ID"/>
+        </w:rPr>
+        <w:t>}</w:t>
+      </w:r>
+      <w:r>
+        <w:rPr>
+          <w:rFonts w:ascii="Tahoma" w:hAnsi="Tahoma" w:cs="Tahoma"/>
+          <w:sz w:val="22"/>
+          <w:szCs w:val="22"/>
+          <w:lang w:val="en-US"/>
+        </w:rPr>
+        <w:t>{</w:t>
+      </w:r>
+      <w:proofErr w:type="gramEnd"/>
+      <w:r>
+        <w:rPr>
+          <w:rFonts w:ascii="Tahoma" w:hAnsi="Tahoma" w:cs="Tahoma"/>
+          <w:sz w:val="22"/>
+          <w:szCs w:val="22"/>
+          <w:lang w:val="en-US"/>
+        </w:rPr>
+        <w:t>/</w:t>
+      </w:r>
+      <w:proofErr w:type="spellStart"/>
+      <w:r>
+        <w:rPr>
+          <w:rFonts w:ascii="Tahoma" w:hAnsi="Tahoma" w:cs="Tahoma"/>
+          <w:sz w:val="22"/>
+          <w:szCs w:val="22"/>
+          <w:lang w:val="en-US"/>
+        </w:rPr>
+        <w:t>tetap.length</w:t>
+      </w:r>
+      <w:proofErr w:type="spellEnd"/>
+      <w:r>
+        <w:rPr>
+          <w:rFonts w:ascii="Tahoma" w:hAnsi="Tahoma" w:cs="Tahoma"/>
+          <w:sz w:val="22"/>
+          <w:szCs w:val="22"/>
+          <w:lang w:val="en-US"/>
+        </w:rPr>
+        <w:t xml:space="preserve">&gt;0 || </w:t>
+      </w:r>
+      <w:proofErr w:type="spellStart"/>
+      <w:r>
+        <w:rPr>
+          <w:rFonts w:ascii="Tahoma" w:hAnsi="Tahoma" w:cs="Tahoma"/>
+          <w:sz w:val="22"/>
+          <w:szCs w:val="22"/>
+          <w:lang w:val="en-US"/>
+        </w:rPr>
+        <w:t>tidak_tetap.length</w:t>
+      </w:r>
+      <w:proofErr w:type="spellEnd"/>
+      <w:r>
+        <w:rPr>
+          <w:rFonts w:ascii="Tahoma" w:hAnsi="Tahoma" w:cs="Tahoma"/>
+          <w:sz w:val="22"/>
+          <w:szCs w:val="22"/>
+          <w:lang w:val="en-US"/>
+        </w:rPr>
+        <w:t xml:space="preserve">&gt;0 || </w:t>
+      </w:r>
+      <w:proofErr w:type="spellStart"/>
+      <w:r>
+        <w:rPr>
+          <w:rFonts w:ascii="Tahoma" w:hAnsi="Tahoma" w:cs="Tahoma"/>
+          <w:sz w:val="22"/>
+          <w:szCs w:val="22"/>
+          <w:lang w:val="en-US"/>
+        </w:rPr>
+        <w:t>luar.length</w:t>
+      </w:r>
+      <w:proofErr w:type="spellEnd"/>
+      <w:r>
+        <w:rPr>
+          <w:rFonts w:ascii="Tahoma" w:hAnsi="Tahoma" w:cs="Tahoma"/>
+          <w:sz w:val="22"/>
+          <w:szCs w:val="22"/>
+          <w:lang w:val="en-US"/>
+        </w:rPr>
+        <w:t>&gt;0}</w:t>
       </w:r>
       <w:r>
         <w:rPr>
@@ -26266,18 +26869,15 @@
           <w:szCs w:val="22"/>
           <w:lang w:val="en-ID" w:eastAsia="en-ID"/>
         </w:rPr>
-        <w:t>{</w:t>
+        <w:t>{/tabel.magister_teknik_elektro}{#tabel.magister_teknik_informatika}</w:t>
       </w:r>
-      <w:proofErr w:type="gramEnd"/>
       <w:r>
         <w:rPr>
           <w:rFonts w:ascii="Tahoma" w:hAnsi="Tahoma" w:cs="Tahoma"/>
-          <w:bCs/>
           <w:sz w:val="22"/>
           <w:szCs w:val="22"/>
-          <w:lang w:val="en-ID" w:eastAsia="en-ID"/>
         </w:rPr>
-        <w:t>/tabel.magister_teknik_elektro}{#tabel.magister_teknik_informatika}</w:t>
+        <w:t>{#tetap.length&gt;0 || tidak_tetap.length&gt;0 || luar.length&gt;0}</w:t>
       </w:r>
     </w:p>
     <w:p>
@@ -29485,6 +30085,7 @@
         </w:rPr>
         <w:t>{/</w:t>
       </w:r>
+      <w:proofErr w:type="spellStart"/>
       <w:proofErr w:type="gramStart"/>
       <w:r>
         <w:rPr>
@@ -29493,7 +30094,96 @@
           <w:szCs w:val="22"/>
           <w:lang w:val="en-ID" w:eastAsia="en-ID"/>
         </w:rPr>
-        <w:t>luar}</w:t>
+        <w:t>luar</w:t>
+      </w:r>
+      <w:proofErr w:type="spellEnd"/>
+      <w:r>
+        <w:rPr>
+          <w:rFonts w:ascii="Tahoma" w:hAnsi="Tahoma" w:cs="Tahoma"/>
+          <w:sz w:val="22"/>
+          <w:szCs w:val="22"/>
+          <w:lang w:val="en-ID" w:eastAsia="en-ID"/>
+        </w:rPr>
+        <w:t>}</w:t>
+      </w:r>
+      <w:r>
+        <w:rPr>
+          <w:rFonts w:ascii="Tahoma" w:hAnsi="Tahoma" w:cs="Tahoma"/>
+          <w:sz w:val="22"/>
+          <w:szCs w:val="22"/>
+          <w:lang w:val="en-US"/>
+        </w:rPr>
+        <w:t>{</w:t>
+      </w:r>
+      <w:proofErr w:type="gramEnd"/>
+      <w:r>
+        <w:rPr>
+          <w:rFonts w:ascii="Tahoma" w:hAnsi="Tahoma" w:cs="Tahoma"/>
+          <w:sz w:val="22"/>
+          <w:szCs w:val="22"/>
+          <w:lang w:val="en-US"/>
+        </w:rPr>
+        <w:t>/</w:t>
+      </w:r>
+      <w:proofErr w:type="spellStart"/>
+      <w:r>
+        <w:rPr>
+          <w:rFonts w:ascii="Tahoma" w:hAnsi="Tahoma" w:cs="Tahoma"/>
+          <w:sz w:val="22"/>
+          <w:szCs w:val="22"/>
+          <w:lang w:val="en-US"/>
+        </w:rPr>
+        <w:t>tetap.length</w:t>
+      </w:r>
+      <w:proofErr w:type="spellEnd"/>
+      <w:r>
+        <w:rPr>
+          <w:rFonts w:ascii="Tahoma" w:hAnsi="Tahoma" w:cs="Tahoma"/>
+          <w:sz w:val="22"/>
+          <w:szCs w:val="22"/>
+          <w:lang w:val="en-US"/>
+        </w:rPr>
+        <w:t xml:space="preserve">&gt;0 || </w:t>
+      </w:r>
+      <w:proofErr w:type="spellStart"/>
+      <w:r>
+        <w:rPr>
+          <w:rFonts w:ascii="Tahoma" w:hAnsi="Tahoma" w:cs="Tahoma"/>
+          <w:sz w:val="22"/>
+          <w:szCs w:val="22"/>
+          <w:lang w:val="en-US"/>
+        </w:rPr>
+        <w:t>tidak_tetap.length</w:t>
+      </w:r>
+      <w:proofErr w:type="spellEnd"/>
+      <w:r>
+        <w:rPr>
+          <w:rFonts w:ascii="Tahoma" w:hAnsi="Tahoma" w:cs="Tahoma"/>
+          <w:sz w:val="22"/>
+          <w:szCs w:val="22"/>
+          <w:lang w:val="en-US"/>
+        </w:rPr>
+        <w:t xml:space="preserve">&gt;0 || </w:t>
+      </w:r>
+      <w:proofErr w:type="spellStart"/>
+      <w:r>
+        <w:rPr>
+          <w:rFonts w:ascii="Tahoma" w:hAnsi="Tahoma" w:cs="Tahoma"/>
+          <w:sz w:val="22"/>
+          <w:szCs w:val="22"/>
+          <w:lang w:val="en-US"/>
+        </w:rPr>
+        <w:t>luar.length</w:t>
+      </w:r>
+      <w:proofErr w:type="spellEnd"/>
+      <w:r>
+        <w:rPr>
+          <w:rFonts w:ascii="Tahoma" w:hAnsi="Tahoma" w:cs="Tahoma"/>
+          <w:sz w:val="22"/>
+          <w:szCs w:val="22"/>
+          <w:lang w:val="en-US"/>
+        </w:rPr>
+        <w:t>&gt;0}</w:t>
       </w:r>
       <w:r>
         <w:rPr>
@@ -29503,18 +30193,15 @@
           <w:szCs w:val="22"/>
           <w:lang w:val="en-ID" w:eastAsia="en-ID"/>
         </w:rPr>
-        <w:t>{</w:t>
+        <w:t>{/tabel.magister_teknik_informatika}{#tabel.doktor_elektro_informatika}</w:t>
       </w:r>
-      <w:proofErr w:type="gramEnd"/>
       <w:r>
         <w:rPr>
           <w:rFonts w:ascii="Tahoma" w:hAnsi="Tahoma" w:cs="Tahoma"/>
-          <w:bCs/>
           <w:sz w:val="22"/>
           <w:szCs w:val="22"/>
-          <w:lang w:val="en-ID" w:eastAsia="en-ID"/>
         </w:rPr>
-        <w:t>/tabel.magister_teknik_informatika}{#tabel.doktor_elektro_informatika}</w:t>
+        <w:t>{#tetap.length&gt;0 || tidak_tetap.length&gt;0 || luar.length&gt;0}</w:t>
       </w:r>
     </w:p>
     <w:p>
@@ -32789,14 +33476,82 @@
       <w:r>
         <w:rPr>
           <w:rFonts w:ascii="Tahoma" w:hAnsi="Tahoma" w:cs="Tahoma"/>
-          <w:bCs/>
           <w:sz w:val="22"/>
           <w:szCs w:val="22"/>
-          <w:lang w:val="en-ID" w:eastAsia="en-ID"/>
+          <w:lang w:val="en-US"/>
         </w:rPr>
         <w:t>{</w:t>
       </w:r>
       <w:proofErr w:type="gramEnd"/>
+      <w:r>
+        <w:rPr>
+          <w:rFonts w:ascii="Tahoma" w:hAnsi="Tahoma" w:cs="Tahoma"/>
+          <w:sz w:val="22"/>
+          <w:szCs w:val="22"/>
+          <w:lang w:val="en-US"/>
+        </w:rPr>
+        <w:t>/</w:t>
+      </w:r>
+      <w:proofErr w:type="spellStart"/>
+      <w:r>
+        <w:rPr>
+          <w:rFonts w:ascii="Tahoma" w:hAnsi="Tahoma" w:cs="Tahoma"/>
+          <w:sz w:val="22"/>
+          <w:szCs w:val="22"/>
+          <w:lang w:val="en-US"/>
+        </w:rPr>
+        <w:t>tetap.length</w:t>
+      </w:r>
+      <w:proofErr w:type="spellEnd"/>
+      <w:r>
+        <w:rPr>
+          <w:rFonts w:ascii="Tahoma" w:hAnsi="Tahoma" w:cs="Tahoma"/>
+          <w:sz w:val="22"/>
+          <w:szCs w:val="22"/>
+          <w:lang w:val="en-US"/>
+        </w:rPr>
+        <w:t xml:space="preserve">&gt;0 || </w:t>
+      </w:r>
+      <w:proofErr w:type="spellStart"/>
+      <w:r>
+        <w:rPr>
+          <w:rFonts w:ascii="Tahoma" w:hAnsi="Tahoma" w:cs="Tahoma"/>
+          <w:sz w:val="22"/>
+          <w:szCs w:val="22"/>
+          <w:lang w:val="en-US"/>
+        </w:rPr>
+        <w:t>tidak_tetap.length</w:t>
+      </w:r>
+      <w:proofErr w:type="spellEnd"/>
+      <w:r>
+        <w:rPr>
+          <w:rFonts w:ascii="Tahoma" w:hAnsi="Tahoma" w:cs="Tahoma"/>
+          <w:sz w:val="22"/>
+          <w:szCs w:val="22"/>
+          <w:lang w:val="en-US"/>
+        </w:rPr>
+        <w:t xml:space="preserve">&gt;0 || </w:t>
+      </w:r>
+      <w:proofErr w:type="spellStart"/>
+      <w:r>
+        <w:rPr>
+          <w:rFonts w:ascii="Tahoma" w:hAnsi="Tahoma" w:cs="Tahoma"/>
+          <w:sz w:val="22"/>
+          <w:szCs w:val="22"/>
+          <w:lang w:val="en-US"/>
+        </w:rPr>
+        <w:t>luar.length</w:t>
+      </w:r>
+      <w:proofErr w:type="spellEnd"/>
+      <w:r>
+        <w:rPr>
+          <w:rFonts w:ascii="Tahoma" w:hAnsi="Tahoma" w:cs="Tahoma"/>
+          <w:sz w:val="22"/>
+          <w:szCs w:val="22"/>
+          <w:lang w:val="en-US"/>
+        </w:rPr>
+        <w:t>&gt;0}</w:t>
+      </w:r>
       <w:r>
         <w:rPr>
           <w:rFonts w:ascii="Tahoma" w:hAnsi="Tahoma" w:cs="Tahoma"/>
@@ -32805,7 +33560,7 @@
           <w:szCs w:val="22"/>
           <w:lang w:val="en-ID" w:eastAsia="en-ID"/>
         </w:rPr>
-        <w:t>/</w:t>
+        <w:t>{/</w:t>
       </w:r>
       <w:proofErr w:type="spellStart"/>
       <w:r>
@@ -32828,6 +33583,14 @@
           <w:lang w:val="en-ID" w:eastAsia="en-ID"/>
         </w:rPr>
         <w:t>}{#tabel.ppi_elektro}</w:t>
+      </w:r>
+      <w:r>
+        <w:rPr>
+          <w:rFonts w:ascii="Tahoma" w:hAnsi="Tahoma" w:cs="Tahoma"/>
+          <w:sz w:val="22"/>
+          <w:szCs w:val="22"/>
+        </w:rPr>
+        <w:t>{#tetap.length&gt;0 || tidak_tetap.length&gt;0 || luar.length&gt;0}</w:t>
       </w:r>
     </w:p>
     <w:p>
@@ -36060,14 +36823,82 @@
       <w:r>
         <w:rPr>
           <w:rFonts w:ascii="Tahoma" w:hAnsi="Tahoma" w:cs="Tahoma"/>
-          <w:bCs/>
           <w:sz w:val="22"/>
           <w:szCs w:val="22"/>
-          <w:lang w:val="en-ID" w:eastAsia="en-ID"/>
+          <w:lang w:val="en-US"/>
         </w:rPr>
         <w:t>{</w:t>
       </w:r>
       <w:proofErr w:type="gramEnd"/>
+      <w:r>
+        <w:rPr>
+          <w:rFonts w:ascii="Tahoma" w:hAnsi="Tahoma" w:cs="Tahoma"/>
+          <w:sz w:val="22"/>
+          <w:szCs w:val="22"/>
+          <w:lang w:val="en-US"/>
+        </w:rPr>
+        <w:t>/</w:t>
+      </w:r>
+      <w:proofErr w:type="spellStart"/>
+      <w:r>
+        <w:rPr>
+          <w:rFonts w:ascii="Tahoma" w:hAnsi="Tahoma" w:cs="Tahoma"/>
+          <w:sz w:val="22"/>
+          <w:szCs w:val="22"/>
+          <w:lang w:val="en-US"/>
+        </w:rPr>
+        <w:t>tetap.length</w:t>
+      </w:r>
+      <w:proofErr w:type="spellEnd"/>
+      <w:r>
+        <w:rPr>
+          <w:rFonts w:ascii="Tahoma" w:hAnsi="Tahoma" w:cs="Tahoma"/>
+          <w:sz w:val="22"/>
+          <w:szCs w:val="22"/>
+          <w:lang w:val="en-US"/>
+        </w:rPr>
+        <w:t xml:space="preserve">&gt;0 || </w:t>
+      </w:r>
+      <w:proofErr w:type="spellStart"/>
+      <w:r>
+        <w:rPr>
+          <w:rFonts w:ascii="Tahoma" w:hAnsi="Tahoma" w:cs="Tahoma"/>
+          <w:sz w:val="22"/>
+          <w:szCs w:val="22"/>
+          <w:lang w:val="en-US"/>
+        </w:rPr>
+        <w:t>tidak_tetap.length</w:t>
+      </w:r>
+      <w:proofErr w:type="spellEnd"/>
+      <w:r>
+        <w:rPr>
+          <w:rFonts w:ascii="Tahoma" w:hAnsi="Tahoma" w:cs="Tahoma"/>
+          <w:sz w:val="22"/>
+          <w:szCs w:val="22"/>
+          <w:lang w:val="en-US"/>
+        </w:rPr>
+        <w:t xml:space="preserve">&gt;0 || </w:t>
+      </w:r>
+      <w:proofErr w:type="spellStart"/>
+      <w:r>
+        <w:rPr>
+          <w:rFonts w:ascii="Tahoma" w:hAnsi="Tahoma" w:cs="Tahoma"/>
+          <w:sz w:val="22"/>
+          <w:szCs w:val="22"/>
+          <w:lang w:val="en-US"/>
+        </w:rPr>
+        <w:t>luar.length</w:t>
+      </w:r>
+      <w:proofErr w:type="spellEnd"/>
+      <w:r>
+        <w:rPr>
+          <w:rFonts w:ascii="Tahoma" w:hAnsi="Tahoma" w:cs="Tahoma"/>
+          <w:sz w:val="22"/>
+          <w:szCs w:val="22"/>
+          <w:lang w:val="en-US"/>
+        </w:rPr>
+        <w:t>&gt;0}</w:t>
+      </w:r>
       <w:r>
         <w:rPr>
           <w:rFonts w:ascii="Tahoma" w:hAnsi="Tahoma" w:cs="Tahoma"/>
@@ -36076,7 +36907,7 @@
           <w:szCs w:val="22"/>
           <w:lang w:val="en-ID" w:eastAsia="en-ID"/>
         </w:rPr>
-        <w:t>/</w:t>
+        <w:t>{/</w:t>
       </w:r>
       <w:proofErr w:type="spellStart"/>
       <w:r>
@@ -36099,6 +36930,14 @@
           <w:lang w:val="en-ID" w:eastAsia="en-ID"/>
         </w:rPr>
         <w:t>}{#tabel.ppi_informatika}</w:t>
+      </w:r>
+      <w:r>
+        <w:rPr>
+          <w:rFonts w:ascii="Tahoma" w:hAnsi="Tahoma" w:cs="Tahoma"/>
+          <w:sz w:val="22"/>
+          <w:szCs w:val="22"/>
+        </w:rPr>
+        <w:t>{#tetap.length&gt;0 || tidak_tetap.length&gt;0 || luar.length&gt;0}</w:t>
       </w:r>
     </w:p>
     <w:p>
@@ -39330,14 +40169,82 @@
       <w:r>
         <w:rPr>
           <w:rFonts w:ascii="Tahoma" w:hAnsi="Tahoma" w:cs="Tahoma"/>
-          <w:bCs/>
           <w:sz w:val="22"/>
           <w:szCs w:val="22"/>
-          <w:lang w:val="en-ID" w:eastAsia="en-ID"/>
+          <w:lang w:val="en-US"/>
         </w:rPr>
         <w:t>{</w:t>
       </w:r>
       <w:proofErr w:type="gramEnd"/>
+      <w:r>
+        <w:rPr>
+          <w:rFonts w:ascii="Tahoma" w:hAnsi="Tahoma" w:cs="Tahoma"/>
+          <w:sz w:val="22"/>
+          <w:szCs w:val="22"/>
+          <w:lang w:val="en-US"/>
+        </w:rPr>
+        <w:t>/</w:t>
+      </w:r>
+      <w:proofErr w:type="spellStart"/>
+      <w:r>
+        <w:rPr>
+          <w:rFonts w:ascii="Tahoma" w:hAnsi="Tahoma" w:cs="Tahoma"/>
+          <w:sz w:val="22"/>
+          <w:szCs w:val="22"/>
+          <w:lang w:val="en-US"/>
+        </w:rPr>
+        <w:t>tetap.length</w:t>
+      </w:r>
+      <w:proofErr w:type="spellEnd"/>
+      <w:r>
+        <w:rPr>
+          <w:rFonts w:ascii="Tahoma" w:hAnsi="Tahoma" w:cs="Tahoma"/>
+          <w:sz w:val="22"/>
+          <w:szCs w:val="22"/>
+          <w:lang w:val="en-US"/>
+        </w:rPr>
+        <w:t xml:space="preserve">&gt;0 || </w:t>
+      </w:r>
+      <w:proofErr w:type="spellStart"/>
+      <w:r>
+        <w:rPr>
+          <w:rFonts w:ascii="Tahoma" w:hAnsi="Tahoma" w:cs="Tahoma"/>
+          <w:sz w:val="22"/>
+          <w:szCs w:val="22"/>
+          <w:lang w:val="en-US"/>
+        </w:rPr>
+        <w:t>tidak_tetap.length</w:t>
+      </w:r>
+      <w:proofErr w:type="spellEnd"/>
+      <w:r>
+        <w:rPr>
+          <w:rFonts w:ascii="Tahoma" w:hAnsi="Tahoma" w:cs="Tahoma"/>
+          <w:sz w:val="22"/>
+          <w:szCs w:val="22"/>
+          <w:lang w:val="en-US"/>
+        </w:rPr>
+        <w:t xml:space="preserve">&gt;0 || </w:t>
+      </w:r>
+      <w:proofErr w:type="spellStart"/>
+      <w:r>
+        <w:rPr>
+          <w:rFonts w:ascii="Tahoma" w:hAnsi="Tahoma" w:cs="Tahoma"/>
+          <w:sz w:val="22"/>
+          <w:szCs w:val="22"/>
+          <w:lang w:val="en-US"/>
+        </w:rPr>
+        <w:t>luar.length</w:t>
+      </w:r>
+      <w:proofErr w:type="spellEnd"/>
+      <w:r>
+        <w:rPr>
+          <w:rFonts w:ascii="Tahoma" w:hAnsi="Tahoma" w:cs="Tahoma"/>
+          <w:sz w:val="22"/>
+          <w:szCs w:val="22"/>
+          <w:lang w:val="en-US"/>
+        </w:rPr>
+        <w:t>&gt;0}</w:t>
+      </w:r>
       <w:r>
         <w:rPr>
           <w:rFonts w:ascii="Tahoma" w:hAnsi="Tahoma" w:cs="Tahoma"/>
@@ -39346,7 +40253,7 @@
           <w:szCs w:val="22"/>
           <w:lang w:val="en-ID" w:eastAsia="en-ID"/>
         </w:rPr>
-        <w:t>/</w:t>
+        <w:t>{/</w:t>
       </w:r>
       <w:proofErr w:type="spellStart"/>
       <w:r>

</xml_diff>